<commit_message>
All the PoCs for earthcube.org incl. organizing others to bring in a great NSF review
</commit_message>
<xml_diff>
--- a/MichaelBobakCV.docx
+++ b/MichaelBobakCV.docx
@@ -174,7 +174,30 @@
           <w:sz w:val="22"/>
           <w:szCs w:val="22"/>
         </w:rPr>
-        <w:t>Bringing my background to </w:t>
+        <w:t xml:space="preserve">All the </w:t>
+      </w:r>
+      <w:proofErr w:type="spellStart"/>
+      <w:r>
+        <w:rPr>
+          <w:sz w:val="22"/>
+          <w:szCs w:val="22"/>
+        </w:rPr>
+        <w:t>PoCs</w:t>
+      </w:r>
+      <w:proofErr w:type="spellEnd"/>
+      <w:r>
+        <w:rPr>
+          <w:sz w:val="22"/>
+          <w:szCs w:val="22"/>
+        </w:rPr>
+        <w:t xml:space="preserve"> for</w:t>
+      </w:r>
+      <w:r>
+        <w:rPr>
+          <w:sz w:val="22"/>
+          <w:szCs w:val="22"/>
+        </w:rPr>
+        <w:t> </w:t>
       </w:r>
       <w:hyperlink r:id="rId13" w:tgtFrame="_blank" w:history="1">
         <w:r>
@@ -191,7 +214,58 @@
           <w:sz w:val="22"/>
           <w:szCs w:val="22"/>
         </w:rPr>
-        <w:t> and other grants. Focus on semantics/metadata search, with some NLP and sim. [</w:t>
+        <w:t> </w:t>
+      </w:r>
+      <w:r>
+        <w:rPr>
+          <w:sz w:val="22"/>
+          <w:szCs w:val="22"/>
+        </w:rPr>
+        <w:t xml:space="preserve">incl. organizing </w:t>
+      </w:r>
+      <w:bookmarkStart w:id="0" w:name="_GoBack"/>
+      <w:bookmarkEnd w:id="0"/>
+      <w:r>
+        <w:rPr>
+          <w:sz w:val="22"/>
+          <w:szCs w:val="22"/>
+        </w:rPr>
+        <w:t>others to bring in a great NSF review</w:t>
+      </w:r>
+    </w:p>
+    <w:p>
+      <w:pPr>
+        <w:pStyle w:val="NormalWeb"/>
+        <w:spacing w:line="330" w:lineRule="atLeast"/>
+        <w:textAlignment w:val="baseline"/>
+        <w:rPr>
+          <w:sz w:val="22"/>
+          <w:szCs w:val="22"/>
+        </w:rPr>
+      </w:pPr>
+      <w:r>
+        <w:rPr>
+          <w:rFonts w:ascii="PT Sans" w:hAnsi="PT Sans"/>
+          <w:color w:val="333333"/>
+          <w:sz w:val="19"/>
+          <w:szCs w:val="19"/>
+          <w:shd w:val="clear" w:color="auto" w:fill="FCFCFC"/>
+        </w:rPr>
+        <w:t>-</w:t>
+      </w:r>
+      <w:r>
+        <w:rPr>
+          <w:sz w:val="22"/>
+          <w:szCs w:val="22"/>
+        </w:rPr>
+        <w:t xml:space="preserve"> </w:t>
+      </w:r>
+      <w:r>
+        <w:rPr>
+          <w:sz w:val="22"/>
+          <w:szCs w:val="22"/>
+        </w:rPr>
+        <w:t>Focus on semantics/metadata search, with some NLP and sim. [</w:t>
       </w:r>
       <w:r>
         <w:rPr>
@@ -232,8 +306,6 @@
           <w:szCs w:val="22"/>
         </w:rPr>
       </w:pPr>
-      <w:bookmarkStart w:id="0" w:name="_GoBack"/>
-      <w:bookmarkEnd w:id="0"/>
     </w:p>
     <w:p>
       <w:pPr>
@@ -27327,6 +27399,7 @@
     <w:rsid w:val="00916A3E"/>
     <w:rsid w:val="00975BA7"/>
     <w:rsid w:val="00AF5012"/>
+    <w:rsid w:val="00C26DEC"/>
     <w:rsid w:val="00CA5444"/>
     <w:rsid w:val="00D83A4A"/>
     <w:rsid w:val="00F867AD"/>
@@ -29361,6 +29434,15 @@
 </file>
 
 <file path=customXml/item3.xml><?xml version="1.0" encoding="utf-8"?>
+<?mso-contentType ?>
+<FormTemplates xmlns="http://schemas.microsoft.com/sharepoint/v3/contenttype/forms">
+  <Display>DocumentLibraryForm</Display>
+  <Edit>DocumentLibraryForm</Edit>
+  <New>DocumentLibraryForm</New>
+</FormTemplates>
+</file>
+
+<file path=customXml/item4.xml><?xml version="1.0" encoding="utf-8"?>
 <p:properties xmlns:p="http://schemas.microsoft.com/office/2006/metadata/properties" xmlns:xsi="http://www.w3.org/2001/XMLSchema-instance" xmlns:pc="http://schemas.microsoft.com/office/infopath/2007/PartnerControls">
   <documentManagement>
     <_ip_UnifiedCompliancePolicyUIAction xmlns="http://schemas.microsoft.com/sharepoint/v3" xsi:nil="true"/>
@@ -29378,15 +29460,6 @@
     <MediaServiceKeyPoints xmlns="71af3243-3dd4-4a8d-8c0d-dd76da1f02a5" xsi:nil="true"/>
   </documentManagement>
 </p:properties>
-</file>
-
-<file path=customXml/item4.xml><?xml version="1.0" encoding="utf-8"?>
-<?mso-contentType ?>
-<FormTemplates xmlns="http://schemas.microsoft.com/sharepoint/v3/contenttype/forms">
-  <Display>DocumentLibraryForm</Display>
-  <Edit>DocumentLibraryForm</Edit>
-  <New>DocumentLibraryForm</New>
-</FormTemplates>
 </file>
 
 <file path=customXml/item5.xml><?xml version="1.0" encoding="utf-8"?>
@@ -29423,6 +29496,14 @@
 </file>
 
 <file path=customXml/itemProps3.xml><?xml version="1.0" encoding="utf-8"?>
+<ds:datastoreItem xmlns:ds="http://schemas.openxmlformats.org/officeDocument/2006/customXml" ds:itemID="{C46CC5C6-3F92-4B45-A734-14781679EE84}">
+  <ds:schemaRefs>
+    <ds:schemaRef ds:uri="http://schemas.microsoft.com/sharepoint/v3/contenttype/forms"/>
+  </ds:schemaRefs>
+</ds:datastoreItem>
+</file>
+
+<file path=customXml/itemProps4.xml><?xml version="1.0" encoding="utf-8"?>
 <ds:datastoreItem xmlns:ds="http://schemas.openxmlformats.org/officeDocument/2006/customXml" ds:itemID="{A7DF41A5-321F-4E42-952A-88D8BC96BCFA}">
   <ds:schemaRefs>
     <ds:schemaRef ds:uri="http://schemas.microsoft.com/office/2006/metadata/properties"/>
@@ -29434,16 +29515,8 @@
 </ds:datastoreItem>
 </file>
 
-<file path=customXml/itemProps4.xml><?xml version="1.0" encoding="utf-8"?>
-<ds:datastoreItem xmlns:ds="http://schemas.openxmlformats.org/officeDocument/2006/customXml" ds:itemID="{C46CC5C6-3F92-4B45-A734-14781679EE84}">
-  <ds:schemaRefs>
-    <ds:schemaRef ds:uri="http://schemas.microsoft.com/sharepoint/v3/contenttype/forms"/>
-  </ds:schemaRefs>
-</ds:datastoreItem>
-</file>
-
 <file path=customXml/itemProps5.xml><?xml version="1.0" encoding="utf-8"?>
-<ds:datastoreItem xmlns:ds="http://schemas.openxmlformats.org/officeDocument/2006/customXml" ds:itemID="{B40980D5-2116-714B-B811-808172D59632}">
+<ds:datastoreItem xmlns:ds="http://schemas.openxmlformats.org/officeDocument/2006/customXml" ds:itemID="{4073EFB4-FCBA-9A44-982D-20C85FA6949F}">
   <ds:schemaRefs>
     <ds:schemaRef ds:uri="http://schemas.openxmlformats.org/officeDocument/2006/bibliography"/>
   </ds:schemaRefs>

</xml_diff>

<commit_message>
add back UPhoneix adaptive learning link
</commit_message>
<xml_diff>
--- a/MichaelBobakCV.docx
+++ b/MichaelBobakCV.docx
@@ -221,16 +221,7 @@
           <w:sz w:val="22"/>
           <w:szCs w:val="22"/>
         </w:rPr>
-        <w:t xml:space="preserve">incl. organizing </w:t>
-      </w:r>
-      <w:bookmarkStart w:id="0" w:name="_GoBack"/>
-      <w:bookmarkEnd w:id="0"/>
-      <w:r>
-        <w:rPr>
-          <w:sz w:val="22"/>
-          <w:szCs w:val="22"/>
-        </w:rPr>
-        <w:t>others to bring in a great NSF review</w:t>
+        <w:t>incl. organizing others to bring in a great NSF review</w:t>
       </w:r>
     </w:p>
     <w:p>
@@ -765,6 +756,8 @@
       <w:r>
         <w:t>2010 - 2011</w:t>
       </w:r>
+      <w:bookmarkStart w:id="0" w:name="_GoBack"/>
+      <w:bookmarkEnd w:id="0"/>
     </w:p>
     <w:p>
       <w:r>
@@ -794,6 +787,27 @@
             <w:u w:val="single"/>
           </w:rPr>
           <w:t>Adaptive Learning Platform</w:t>
+        </w:r>
+      </w:hyperlink>
+      <w:r>
+        <w:rPr>
+          <w:rFonts w:ascii="PT Sans" w:hAnsi="PT Sans"/>
+          <w:color w:val="0000FF"/>
+          <w:sz w:val="19"/>
+          <w:szCs w:val="19"/>
+          <w:u w:val="single"/>
+        </w:rPr>
+        <w:t xml:space="preserve"> </w:t>
+      </w:r>
+      <w:hyperlink r:id="rId17" w:history="1">
+        <w:r>
+          <w:rPr>
+            <w:rStyle w:val="Hyperlink"/>
+            <w:rFonts w:ascii="PT Sans" w:hAnsi="PT Sans"/>
+            <w:sz w:val="19"/>
+            <w:szCs w:val="19"/>
+          </w:rPr>
+          <w:t>ApolloGrp.edu</w:t>
         </w:r>
       </w:hyperlink>
     </w:p>
@@ -839,7 +853,7 @@
         </w:rPr>
         <w:t xml:space="preserve"> </w:t>
       </w:r>
-      <w:hyperlink r:id="rId17" w:history="1">
+      <w:hyperlink r:id="rId18" w:history="1">
         <w:r>
           <w:rPr>
             <w:rStyle w:val="Hyperlink"/>
@@ -871,7 +885,7 @@
         </w:rPr>
         <w:t>Medical-Informatics </w:t>
       </w:r>
-      <w:hyperlink r:id="rId18" w:history="1">
+      <w:hyperlink r:id="rId19" w:history="1">
         <w:r>
           <w:rPr>
             <w:rFonts w:ascii="PT Sans" w:hAnsi="PT Sans"/>
@@ -914,7 +928,7 @@
         </w:rPr>
         <w:t>; </w:t>
       </w:r>
-      <w:hyperlink r:id="rId19" w:history="1">
+      <w:hyperlink r:id="rId20" w:history="1">
         <w:r>
           <w:rPr>
             <w:rFonts w:ascii="PT Sans" w:hAnsi="PT Sans"/>
@@ -937,7 +951,7 @@
         </w:rPr>
         <w:t> with Stanford </w:t>
       </w:r>
-      <w:hyperlink r:id="rId20" w:history="1">
+      <w:hyperlink r:id="rId21" w:history="1">
         <w:r>
           <w:rPr>
             <w:rFonts w:ascii="PT Sans" w:hAnsi="PT Sans"/>
@@ -960,7 +974,7 @@
         </w:rPr>
         <w:t>; </w:t>
       </w:r>
-      <w:hyperlink r:id="rId21" w:history="1">
+      <w:hyperlink r:id="rId22" w:history="1">
         <w:r>
           <w:rPr>
             <w:rFonts w:ascii="PT Sans" w:hAnsi="PT Sans"/>
@@ -1038,7 +1052,7 @@
         </w:rPr>
         <w:t xml:space="preserve">- </w:t>
       </w:r>
-      <w:hyperlink r:id="rId22" w:history="1">
+      <w:hyperlink r:id="rId23" w:history="1">
         <w:r>
           <w:rPr>
             <w:rFonts w:ascii="PT Sans" w:hAnsi="PT Sans"/>
@@ -1104,7 +1118,7 @@
         </w:rPr>
         <w:t> Worked up to half-time for </w:t>
       </w:r>
-      <w:hyperlink r:id="rId23" w:history="1">
+      <w:hyperlink r:id="rId24" w:history="1">
         <w:r>
           <w:rPr>
             <w:rFonts w:ascii="PT Sans" w:hAnsi="PT Sans"/>
@@ -1127,7 +1141,7 @@
         </w:rPr>
         <w:t>.dis.anl.gov 5/03-5/04 [Java Simulation] Worked full-time 8/03-~05(</w:t>
       </w:r>
-      <w:hyperlink r:id="rId24" w:history="1">
+      <w:hyperlink r:id="rId25" w:history="1">
         <w:r>
           <w:rPr>
             <w:rFonts w:ascii="PT Sans" w:hAnsi="PT Sans"/>
@@ -1150,7 +1164,7 @@
         </w:rPr>
         <w:t>)</w:t>
       </w:r>
-      <w:hyperlink r:id="rId25" w:history="1">
+      <w:hyperlink r:id="rId26" w:history="1">
         <w:r>
           <w:rPr>
             <w:rFonts w:ascii="PT Sans" w:hAnsi="PT Sans"/>
@@ -1173,7 +1187,7 @@
         </w:rPr>
         <w:t>.</w:t>
       </w:r>
-      <w:hyperlink r:id="rId26" w:history="1">
+      <w:hyperlink r:id="rId27" w:history="1">
         <w:r>
           <w:rPr>
             <w:rFonts w:ascii="PT Sans" w:hAnsi="PT Sans"/>
@@ -1196,7 +1210,7 @@
         </w:rPr>
         <w:t>.com, Model-Based-Diagnosis on a national scale. [Art *Enterprise] See: </w:t>
       </w:r>
-      <w:hyperlink r:id="rId27" w:history="1">
+      <w:hyperlink r:id="rId28" w:history="1">
         <w:r>
           <w:rPr>
             <w:rFonts w:ascii="PT Sans" w:hAnsi="PT Sans"/>
@@ -1219,7 +1233,7 @@
         </w:rPr>
         <w:t> Bioinformatics/control </w:t>
       </w:r>
-      <w:hyperlink r:id="rId28" w:history="1">
+      <w:hyperlink r:id="rId29" w:history="1">
         <w:r>
           <w:rPr>
             <w:rFonts w:ascii="PT Sans" w:hAnsi="PT Sans"/>
@@ -1306,7 +1320,7 @@
         </w:rPr>
         <w:t xml:space="preserve">Research-Programmer </w:t>
       </w:r>
-      <w:hyperlink r:id="rId29" w:history="1">
+      <w:hyperlink r:id="rId30" w:history="1">
         <w:r>
           <w:rPr>
             <w:rStyle w:val="Hyperlink"/>
@@ -1358,7 +1372,7 @@
         </w:rPr>
         <w:t>based simulation projects. Brought over 18 programmers together to deliver a coherent product. Ran weekly (sub)group meetings, down to help solving any problem. Hiring, demo, design, install trips, prototyping to lead project direction. Taught group of 6 how to use a Rule-Based-shell for a reasoner-rewrite in Art*Enterprise. Projects included: Simulation-based, Intelligent Tutoring System (ITS) &amp; Real-Time control system. Being used in classroom, real life testing, presented at IAAI99 'Automated Instructor Assistant for Ship Damage Control' The system teaches Navy officers how to save a simulated ship in crisis. A variant was developed to catch real-time crisis conditions and suggest solutions </w:t>
       </w:r>
-      <w:hyperlink r:id="rId30" w:history="1">
+      <w:hyperlink r:id="rId31" w:history="1">
         <w:r>
           <w:rPr>
             <w:rFonts w:ascii="PT Sans" w:hAnsi="PT Sans"/>
@@ -1402,7 +1416,7 @@
         </w:rPr>
         <w:t xml:space="preserve">Knowledge-Engineer </w:t>
       </w:r>
-      <w:hyperlink r:id="rId31" w:history="1">
+      <w:hyperlink r:id="rId32" w:history="1">
         <w:r>
           <w:rPr>
             <w:rStyle w:val="Hyperlink"/>
@@ -1434,7 +1448,7 @@
         </w:rPr>
         <w:t>Helped develop and install their very </w:t>
       </w:r>
-      <w:hyperlink r:id="rId32" w:history="1">
+      <w:hyperlink r:id="rId33" w:history="1">
         <w:r>
           <w:rPr>
             <w:rFonts w:ascii="PT Sans" w:hAnsi="PT Sans"/>
@@ -1497,7 +1511,7 @@
         </w:rPr>
         <w:t xml:space="preserve"> job finder). [Art*Enterprise]See: </w:t>
       </w:r>
-      <w:hyperlink r:id="rId33" w:history="1">
+      <w:hyperlink r:id="rId34" w:history="1">
         <w:r>
           <w:rPr>
             <w:rFonts w:ascii="PT Sans" w:hAnsi="PT Sans"/>
@@ -1559,7 +1573,7 @@
         </w:rPr>
         <w:t xml:space="preserve">Lead Programmer/Analyst </w:t>
       </w:r>
-      <w:hyperlink r:id="rId34" w:history="1">
+      <w:hyperlink r:id="rId35" w:history="1">
         <w:r>
           <w:rPr>
             <w:rStyle w:val="Hyperlink"/>
@@ -1591,7 +1605,7 @@
         </w:rPr>
         <w:t>Wrote Lisp code (mainly GUI) for Qualitative Research Group. Learned more about Qualitative/Quantitative Simulation, Model-Based Reasoning, Intelligent-Tutoring-Systems, &amp; general Lisp programming. See: </w:t>
       </w:r>
-      <w:hyperlink r:id="rId35" w:history="1">
+      <w:hyperlink r:id="rId36" w:history="1">
         <w:r>
           <w:rPr>
             <w:rFonts w:ascii="PT Sans" w:hAnsi="PT Sans"/>
@@ -1640,7 +1654,7 @@
         </w:rPr>
         <w:t xml:space="preserve">- </w:t>
       </w:r>
-      <w:hyperlink r:id="rId36" w:history="1">
+      <w:hyperlink r:id="rId37" w:history="1">
         <w:r>
           <w:rPr>
             <w:rFonts w:ascii="PT Sans" w:hAnsi="PT Sans"/>
@@ -1662,7 +1676,7 @@
         </w:rPr>
         <w:t> then </w:t>
       </w:r>
-      <w:hyperlink r:id="rId37" w:history="1">
+      <w:hyperlink r:id="rId38" w:history="1">
         <w:r>
           <w:rPr>
             <w:rFonts w:ascii="PT Sans" w:hAnsi="PT Sans"/>
@@ -1724,7 +1738,7 @@
         </w:rPr>
         <w:t>] Agent wrapping of simulations with CLIPS+PVM, to describe then mix and match them. Also used C++/Smalltalk/FORTRAN with PVM; Other work as needed. Algo/Viz/Etc. Written up in a book about innovative distributed object application. See: </w:t>
       </w:r>
-      <w:hyperlink r:id="rId38" w:history="1">
+      <w:hyperlink r:id="rId39" w:history="1">
         <w:r>
           <w:rPr>
             <w:rStyle w:val="Hyperlink"/>
@@ -1739,7 +1753,7 @@
       <w:r>
         <w:t> </w:t>
       </w:r>
-      <w:hyperlink r:id="rId39" w:history="1">
+      <w:hyperlink r:id="rId40" w:history="1">
         <w:r>
           <w:rPr>
             <w:rStyle w:val="Hyperlink"/>
@@ -1761,7 +1775,7 @@
         </w:rPr>
         <w:t> </w:t>
       </w:r>
-      <w:hyperlink r:id="rId40" w:history="1">
+      <w:hyperlink r:id="rId41" w:history="1">
         <w:r>
           <w:rPr>
             <w:rStyle w:val="Hyperlink"/>
@@ -1783,7 +1797,7 @@
         </w:rPr>
         <w:t> </w:t>
       </w:r>
-      <w:hyperlink r:id="rId41" w:tgtFrame="_blank" w:history="1">
+      <w:hyperlink r:id="rId42" w:tgtFrame="_blank" w:history="1">
         <w:r>
           <w:rPr>
             <w:rStyle w:val="Hyperlink"/>
@@ -1805,7 +1819,7 @@
         </w:rPr>
         <w:t> _More recently I worked part-time for the new subgroup of dis: </w:t>
       </w:r>
-      <w:hyperlink r:id="rId42" w:history="1">
+      <w:hyperlink r:id="rId43" w:history="1">
         <w:r>
           <w:rPr>
             <w:rStyle w:val="Hyperlink"/>
@@ -27392,6 +27406,7 @@
   </w:compat>
   <w:rsids>
     <w:rsidRoot w:val="003D5589"/>
+    <w:rsid w:val="00077081"/>
     <w:rsid w:val="003D5589"/>
     <w:rsid w:val="006C0E8C"/>
     <w:rsid w:val="007C58F3"/>
@@ -29434,15 +29449,6 @@
 </file>
 
 <file path=customXml/item3.xml><?xml version="1.0" encoding="utf-8"?>
-<?mso-contentType ?>
-<FormTemplates xmlns="http://schemas.microsoft.com/sharepoint/v3/contenttype/forms">
-  <Display>DocumentLibraryForm</Display>
-  <Edit>DocumentLibraryForm</Edit>
-  <New>DocumentLibraryForm</New>
-</FormTemplates>
-</file>
-
-<file path=customXml/item4.xml><?xml version="1.0" encoding="utf-8"?>
 <p:properties xmlns:p="http://schemas.microsoft.com/office/2006/metadata/properties" xmlns:xsi="http://www.w3.org/2001/XMLSchema-instance" xmlns:pc="http://schemas.microsoft.com/office/infopath/2007/PartnerControls">
   <documentManagement>
     <_ip_UnifiedCompliancePolicyUIAction xmlns="http://schemas.microsoft.com/sharepoint/v3" xsi:nil="true"/>
@@ -29460,6 +29466,15 @@
     <MediaServiceKeyPoints xmlns="71af3243-3dd4-4a8d-8c0d-dd76da1f02a5" xsi:nil="true"/>
   </documentManagement>
 </p:properties>
+</file>
+
+<file path=customXml/item4.xml><?xml version="1.0" encoding="utf-8"?>
+<?mso-contentType ?>
+<FormTemplates xmlns="http://schemas.microsoft.com/sharepoint/v3/contenttype/forms">
+  <Display>DocumentLibraryForm</Display>
+  <Edit>DocumentLibraryForm</Edit>
+  <New>DocumentLibraryForm</New>
+</FormTemplates>
 </file>
 
 <file path=customXml/item5.xml><?xml version="1.0" encoding="utf-8"?>
@@ -29496,14 +29511,6 @@
 </file>
 
 <file path=customXml/itemProps3.xml><?xml version="1.0" encoding="utf-8"?>
-<ds:datastoreItem xmlns:ds="http://schemas.openxmlformats.org/officeDocument/2006/customXml" ds:itemID="{C46CC5C6-3F92-4B45-A734-14781679EE84}">
-  <ds:schemaRefs>
-    <ds:schemaRef ds:uri="http://schemas.microsoft.com/sharepoint/v3/contenttype/forms"/>
-  </ds:schemaRefs>
-</ds:datastoreItem>
-</file>
-
-<file path=customXml/itemProps4.xml><?xml version="1.0" encoding="utf-8"?>
 <ds:datastoreItem xmlns:ds="http://schemas.openxmlformats.org/officeDocument/2006/customXml" ds:itemID="{A7DF41A5-321F-4E42-952A-88D8BC96BCFA}">
   <ds:schemaRefs>
     <ds:schemaRef ds:uri="http://schemas.microsoft.com/office/2006/metadata/properties"/>
@@ -29515,8 +29522,16 @@
 </ds:datastoreItem>
 </file>
 
+<file path=customXml/itemProps4.xml><?xml version="1.0" encoding="utf-8"?>
+<ds:datastoreItem xmlns:ds="http://schemas.openxmlformats.org/officeDocument/2006/customXml" ds:itemID="{C46CC5C6-3F92-4B45-A734-14781679EE84}">
+  <ds:schemaRefs>
+    <ds:schemaRef ds:uri="http://schemas.microsoft.com/sharepoint/v3/contenttype/forms"/>
+  </ds:schemaRefs>
+</ds:datastoreItem>
+</file>
+
 <file path=customXml/itemProps5.xml><?xml version="1.0" encoding="utf-8"?>
-<ds:datastoreItem xmlns:ds="http://schemas.openxmlformats.org/officeDocument/2006/customXml" ds:itemID="{4073EFB4-FCBA-9A44-982D-20C85FA6949F}">
+<ds:datastoreItem xmlns:ds="http://schemas.openxmlformats.org/officeDocument/2006/customXml" ds:itemID="{F016E5C3-A3AA-AC46-9CD9-37C975CB93A8}">
   <ds:schemaRefs>
     <ds:schemaRef ds:uri="http://schemas.openxmlformats.org/officeDocument/2006/bibliography"/>
   </ds:schemaRefs>

</xml_diff>

<commit_message>
put Chicago address on this one
</commit_message>
<xml_diff>
--- a/MichaelBobakCV.docx
+++ b/MichaelBobakCV.docx
@@ -23,11 +23,12 @@
         <w:jc w:val="center"/>
       </w:pPr>
       <w:r>
-        <w:t>704 Fairway Champaign IL, 61820</w:t>
+        <w:t>4940 S East End Ave, Apt. 7c, Chicago, IL 60615</w:t>
       </w:r>
       <w:r>
-        <w:t xml:space="preserve">  </w:t>
+        <w:t xml:space="preserve"> </w:t>
       </w:r>
+      <w:proofErr w:type="gramStart"/>
       <w:r>
         <w:rPr>
           <w:color w:val="E7C8D3" w:themeColor="accent4" w:themeShade="E6"/>
@@ -38,7 +39,11 @@
         <w:t xml:space="preserve">  </w:t>
       </w:r>
       <w:r>
-        <w:t>(312) 666-3294</w:t>
+        <w:t>(</w:t>
+      </w:r>
+      <w:proofErr w:type="gramEnd"/>
+      <w:r>
+        <w:t>312) 666-3294</w:t>
       </w:r>
       <w:r>
         <w:t xml:space="preserve">  </w:t>
@@ -55,6 +60,8 @@
       <w:r>
         <w:t>mike.bobak@gmail.com</w:t>
       </w:r>
+      <w:bookmarkStart w:id="0" w:name="_GoBack"/>
+      <w:bookmarkEnd w:id="0"/>
     </w:p>
     <w:p/>
     <w:p>
@@ -212,23 +219,7 @@
             <w:sz w:val="19"/>
             <w:szCs w:val="19"/>
           </w:rPr>
-          <w:t>earthcube.</w:t>
-        </w:r>
-        <w:r>
-          <w:rPr>
-            <w:rStyle w:val="Hyperlink"/>
-            <w:sz w:val="19"/>
-            <w:szCs w:val="19"/>
-          </w:rPr>
-          <w:t>o</w:t>
-        </w:r>
-        <w:r>
-          <w:rPr>
-            <w:rStyle w:val="Hyperlink"/>
-            <w:sz w:val="19"/>
-            <w:szCs w:val="19"/>
-          </w:rPr>
-          <w:t>rg</w:t>
+          <w:t>earthcube.org</w:t>
         </w:r>
       </w:hyperlink>
       <w:r>
@@ -1383,8 +1374,6 @@
         </w:rPr>
         <w:t>d</w:t>
       </w:r>
-      <w:bookmarkStart w:id="0" w:name="_GoBack"/>
-      <w:bookmarkEnd w:id="0"/>
       <w:r>
         <w:rPr>
           <w:rFonts w:ascii="PT Sans" w:hAnsi="PT Sans"/>
@@ -27450,6 +27439,7 @@
     <w:rsid w:val="00077081"/>
     <w:rsid w:val="003A5829"/>
     <w:rsid w:val="003D5589"/>
+    <w:rsid w:val="00443689"/>
     <w:rsid w:val="006C0E8C"/>
     <w:rsid w:val="007C58F3"/>
     <w:rsid w:val="008A1D9F"/>
@@ -29211,15 +29201,6 @@
 </file>
 
 <file path=customXml/item3.xml><?xml version="1.0" encoding="utf-8"?>
-<?mso-contentType ?>
-<FormTemplates xmlns="http://schemas.microsoft.com/sharepoint/v3/contenttype/forms">
-  <Display>DocumentLibraryForm</Display>
-  <Edit>DocumentLibraryForm</Edit>
-  <New>DocumentLibraryForm</New>
-</FormTemplates>
-</file>
-
-<file path=customXml/item4.xml><?xml version="1.0" encoding="utf-8"?>
 <ct:contentTypeSchema xmlns:ct="http://schemas.microsoft.com/office/2006/metadata/contentType" xmlns:ma="http://schemas.microsoft.com/office/2006/metadata/properties/metaAttributes" ct:_="" ma:_="" ma:contentTypeName="Document" ma:contentTypeID="0x01010079F111ED35F8CC479449609E8A0923A6" ma:contentTypeVersion="26" ma:contentTypeDescription="Create a new document." ma:contentTypeScope="" ma:versionID="ac37c1753acd5e330d2062ccec26ea66">
   <xsd:schema xmlns:xsd="http://www.w3.org/2001/XMLSchema" xmlns:xs="http://www.w3.org/2001/XMLSchema" xmlns:p="http://schemas.microsoft.com/office/2006/metadata/properties" xmlns:ns1="http://schemas.microsoft.com/sharepoint/v3" xmlns:ns2="71af3243-3dd4-4a8d-8c0d-dd76da1f02a5" xmlns:ns3="16c05727-aa75-4e4a-9b5f-8a80a1165891" xmlns:ns4="230e9df3-be65-4c73-a93b-d1236ebd677e" targetNamespace="http://schemas.microsoft.com/office/2006/metadata/properties" ma:root="true" ma:fieldsID="3b340c7101c92c5120abd06486f94548" ns1:_="" ns2:_="" ns3:_="" ns4:_="">
     <xsd:import namespace="http://schemas.microsoft.com/sharepoint/v3"/>
@@ -29519,6 +29500,15 @@
 </ct:contentTypeSchema>
 </file>
 
+<file path=customXml/item4.xml><?xml version="1.0" encoding="utf-8"?>
+<?mso-contentType ?>
+<FormTemplates xmlns="http://schemas.microsoft.com/sharepoint/v3/contenttype/forms">
+  <Display>DocumentLibraryForm</Display>
+  <Edit>DocumentLibraryForm</Edit>
+  <New>DocumentLibraryForm</New>
+</FormTemplates>
+</file>
+
 <file path=customXml/item5.xml><?xml version="1.0" encoding="utf-8"?>
 <b:Sources xmlns:b="http://schemas.openxmlformats.org/officeDocument/2006/bibliography" xmlns="http://schemas.openxmlformats.org/officeDocument/2006/bibliography" SelectedStyle="\APASixthEditionOfficeOnline.xsl" StyleName="APA" Version="6"/>
 </file>
@@ -29544,14 +29534,6 @@
 </file>
 
 <file path=customXml/itemProps3.xml><?xml version="1.0" encoding="utf-8"?>
-<ds:datastoreItem xmlns:ds="http://schemas.openxmlformats.org/officeDocument/2006/customXml" ds:itemID="{C46CC5C6-3F92-4B45-A734-14781679EE84}">
-  <ds:schemaRefs>
-    <ds:schemaRef ds:uri="http://schemas.microsoft.com/sharepoint/v3/contenttype/forms"/>
-  </ds:schemaRefs>
-</ds:datastoreItem>
-</file>
-
-<file path=customXml/itemProps4.xml><?xml version="1.0" encoding="utf-8"?>
 <ds:datastoreItem xmlns:ds="http://schemas.openxmlformats.org/officeDocument/2006/customXml" ds:itemID="{46F3A5D2-E59B-437F-8E36-FD5FB6228F11}">
   <ds:schemaRefs>
     <ds:schemaRef ds:uri="http://schemas.microsoft.com/office/2006/metadata/contentType"/>
@@ -29572,8 +29554,16 @@
 </ds:datastoreItem>
 </file>
 
+<file path=customXml/itemProps4.xml><?xml version="1.0" encoding="utf-8"?>
+<ds:datastoreItem xmlns:ds="http://schemas.openxmlformats.org/officeDocument/2006/customXml" ds:itemID="{C46CC5C6-3F92-4B45-A734-14781679EE84}">
+  <ds:schemaRefs>
+    <ds:schemaRef ds:uri="http://schemas.microsoft.com/sharepoint/v3/contenttype/forms"/>
+  </ds:schemaRefs>
+</ds:datastoreItem>
+</file>
+
 <file path=customXml/itemProps5.xml><?xml version="1.0" encoding="utf-8"?>
-<ds:datastoreItem xmlns:ds="http://schemas.openxmlformats.org/officeDocument/2006/customXml" ds:itemID="{81F2DB7D-91CD-0E44-A746-4C0D5ED50C09}">
+<ds:datastoreItem xmlns:ds="http://schemas.openxmlformats.org/officeDocument/2006/customXml" ds:itemID="{DA62DDE9-3699-D548-9479-9C0D63441111}">
   <ds:schemaRefs>
     <ds:schemaRef ds:uri="http://schemas.openxmlformats.org/officeDocument/2006/bibliography"/>
   </ds:schemaRefs>

</xml_diff>

<commit_message>
git rid off accidental newline
</commit_message>
<xml_diff>
--- a/MichaelBobakCV.docx
+++ b/MichaelBobakCV.docx
@@ -2,12 +2,6 @@
 <file path=word/document.xml><?xml version="1.0" encoding="utf-8"?>
 <w:document xmlns:wpc="http://schemas.microsoft.com/office/word/2010/wordprocessingCanvas" xmlns:cx="http://schemas.microsoft.com/office/drawing/2014/chartex" xmlns:cx1="http://schemas.microsoft.com/office/drawing/2015/9/8/chartex" xmlns:cx2="http://schemas.microsoft.com/office/drawing/2015/10/21/chartex" xmlns:cx3="http://schemas.microsoft.com/office/drawing/2016/5/9/chartex" xmlns:cx4="http://schemas.microsoft.com/office/drawing/2016/5/10/chartex" xmlns:cx5="http://schemas.microsoft.com/office/drawing/2016/5/11/chartex" xmlns:cx6="http://schemas.microsoft.com/office/drawing/2016/5/12/chartex" xmlns:cx7="http://schemas.microsoft.com/office/drawing/2016/5/13/chartex" xmlns:cx8="http://schemas.microsoft.com/office/drawing/2016/5/14/chartex" xmlns:mc="http://schemas.openxmlformats.org/markup-compatibility/2006" xmlns:aink="http://schemas.microsoft.com/office/drawing/2016/ink" xmlns:am3d="http://schemas.microsoft.com/office/drawing/2017/model3d" xmlns:o="urn:schemas-microsoft-com:office:office" xmlns:r="http://schemas.openxmlformats.org/officeDocument/2006/relationships" xmlns:m="http://schemas.openxmlformats.org/officeDocument/2006/math" xmlns:v="urn:schemas-microsoft-com:vml" xmlns:wp14="http://schemas.microsoft.com/office/word/2010/wordprocessingDrawing" xmlns:wp="http://schemas.openxmlformats.org/drawingml/2006/wordprocessingDrawing" xmlns:w10="urn:schemas-microsoft-com:office:word" xmlns:w="http://schemas.openxmlformats.org/wordprocessingml/2006/main" xmlns:w14="http://schemas.microsoft.com/office/word/2010/wordml" xmlns:w15="http://schemas.microsoft.com/office/word/2012/wordml" xmlns:w16cid="http://schemas.microsoft.com/office/word/2016/wordml/cid" xmlns:w16se="http://schemas.microsoft.com/office/word/2015/wordml/symex" xmlns:wpg="http://schemas.microsoft.com/office/word/2010/wordprocessingGroup" xmlns:wpi="http://schemas.microsoft.com/office/word/2010/wordprocessingInk" xmlns:wne="http://schemas.microsoft.com/office/word/2006/wordml" xmlns:wps="http://schemas.microsoft.com/office/word/2010/wordprocessingShape" mc:Ignorable="w14 w15 w16se w16cid wp14">
   <w:body>
-    <w:p>
-      <w:pPr>
-        <w:pStyle w:val="Title"/>
-        <w:jc w:val="center"/>
-      </w:pPr>
-    </w:p>
     <w:p>
       <w:pPr>
         <w:pStyle w:val="Title"/>
@@ -60,8 +54,6 @@
       <w:r>
         <w:t>mike.bobak@gmail.com</w:t>
       </w:r>
-      <w:bookmarkStart w:id="0" w:name="_GoBack"/>
-      <w:bookmarkEnd w:id="0"/>
     </w:p>
     <w:p/>
     <w:p>
@@ -125,12 +117,14 @@
           </w:rPr>
         </w:sdtEndPr>
         <w:sdtContent>
+          <w:bookmarkStart w:id="0" w:name="_GoBack"/>
           <w:r>
             <w:rPr>
               <w:rStyle w:val="Shade"/>
             </w:rPr>
             <w:t>Experience</w:t>
           </w:r>
+          <w:bookmarkEnd w:id="0"/>
         </w:sdtContent>
       </w:sdt>
     </w:p>
@@ -29201,6 +29195,15 @@
 </file>
 
 <file path=customXml/item3.xml><?xml version="1.0" encoding="utf-8"?>
+<?mso-contentType ?>
+<FormTemplates xmlns="http://schemas.microsoft.com/sharepoint/v3/contenttype/forms">
+  <Display>DocumentLibraryForm</Display>
+  <Edit>DocumentLibraryForm</Edit>
+  <New>DocumentLibraryForm</New>
+</FormTemplates>
+</file>
+
+<file path=customXml/item4.xml><?xml version="1.0" encoding="utf-8"?>
 <ct:contentTypeSchema xmlns:ct="http://schemas.microsoft.com/office/2006/metadata/contentType" xmlns:ma="http://schemas.microsoft.com/office/2006/metadata/properties/metaAttributes" ct:_="" ma:_="" ma:contentTypeName="Document" ma:contentTypeID="0x01010079F111ED35F8CC479449609E8A0923A6" ma:contentTypeVersion="26" ma:contentTypeDescription="Create a new document." ma:contentTypeScope="" ma:versionID="ac37c1753acd5e330d2062ccec26ea66">
   <xsd:schema xmlns:xsd="http://www.w3.org/2001/XMLSchema" xmlns:xs="http://www.w3.org/2001/XMLSchema" xmlns:p="http://schemas.microsoft.com/office/2006/metadata/properties" xmlns:ns1="http://schemas.microsoft.com/sharepoint/v3" xmlns:ns2="71af3243-3dd4-4a8d-8c0d-dd76da1f02a5" xmlns:ns3="16c05727-aa75-4e4a-9b5f-8a80a1165891" xmlns:ns4="230e9df3-be65-4c73-a93b-d1236ebd677e" targetNamespace="http://schemas.microsoft.com/office/2006/metadata/properties" ma:root="true" ma:fieldsID="3b340c7101c92c5120abd06486f94548" ns1:_="" ns2:_="" ns3:_="" ns4:_="">
     <xsd:import namespace="http://schemas.microsoft.com/sharepoint/v3"/>
@@ -29500,15 +29503,6 @@
 </ct:contentTypeSchema>
 </file>
 
-<file path=customXml/item4.xml><?xml version="1.0" encoding="utf-8"?>
-<?mso-contentType ?>
-<FormTemplates xmlns="http://schemas.microsoft.com/sharepoint/v3/contenttype/forms">
-  <Display>DocumentLibraryForm</Display>
-  <Edit>DocumentLibraryForm</Edit>
-  <New>DocumentLibraryForm</New>
-</FormTemplates>
-</file>
-
 <file path=customXml/item5.xml><?xml version="1.0" encoding="utf-8"?>
 <b:Sources xmlns:b="http://schemas.openxmlformats.org/officeDocument/2006/bibliography" xmlns="http://schemas.openxmlformats.org/officeDocument/2006/bibliography" SelectedStyle="\APASixthEditionOfficeOnline.xsl" StyleName="APA" Version="6"/>
 </file>
@@ -29534,6 +29528,14 @@
 </file>
 
 <file path=customXml/itemProps3.xml><?xml version="1.0" encoding="utf-8"?>
+<ds:datastoreItem xmlns:ds="http://schemas.openxmlformats.org/officeDocument/2006/customXml" ds:itemID="{C46CC5C6-3F92-4B45-A734-14781679EE84}">
+  <ds:schemaRefs>
+    <ds:schemaRef ds:uri="http://schemas.microsoft.com/sharepoint/v3/contenttype/forms"/>
+  </ds:schemaRefs>
+</ds:datastoreItem>
+</file>
+
+<file path=customXml/itemProps4.xml><?xml version="1.0" encoding="utf-8"?>
 <ds:datastoreItem xmlns:ds="http://schemas.openxmlformats.org/officeDocument/2006/customXml" ds:itemID="{46F3A5D2-E59B-437F-8E36-FD5FB6228F11}">
   <ds:schemaRefs>
     <ds:schemaRef ds:uri="http://schemas.microsoft.com/office/2006/metadata/contentType"/>
@@ -29554,16 +29556,8 @@
 </ds:datastoreItem>
 </file>
 
-<file path=customXml/itemProps4.xml><?xml version="1.0" encoding="utf-8"?>
-<ds:datastoreItem xmlns:ds="http://schemas.openxmlformats.org/officeDocument/2006/customXml" ds:itemID="{C46CC5C6-3F92-4B45-A734-14781679EE84}">
-  <ds:schemaRefs>
-    <ds:schemaRef ds:uri="http://schemas.microsoft.com/sharepoint/v3/contenttype/forms"/>
-  </ds:schemaRefs>
-</ds:datastoreItem>
-</file>
-
 <file path=customXml/itemProps5.xml><?xml version="1.0" encoding="utf-8"?>
-<ds:datastoreItem xmlns:ds="http://schemas.openxmlformats.org/officeDocument/2006/customXml" ds:itemID="{DA62DDE9-3699-D548-9479-9C0D63441111}">
+<ds:datastoreItem xmlns:ds="http://schemas.openxmlformats.org/officeDocument/2006/customXml" ds:itemID="{347AAAE0-26D3-324F-9CBB-D4C9F5222DCD}">
   <ds:schemaRefs>
     <ds:schemaRef ds:uri="http://schemas.openxmlformats.org/officeDocument/2006/bibliography"/>
   </ds:schemaRefs>

</xml_diff>

<commit_message>
highlight undergrad degrees too
</commit_message>
<xml_diff>
--- a/MichaelBobakCV.docx
+++ b/MichaelBobakCV.docx
@@ -2031,7 +2031,7 @@
           <w:shd w:fill="fefefe" w:val="clear"/>
           <w:rtl w:val="0"/>
         </w:rPr>
-        <w:t xml:space="preserve">Wrote Lisp code (mainly GUI) for Qualitative Research Group. Learned more about Qualitative/Quantitative Simulation, Model-Based Reasoning, Intelligent-Tutoring-Systems, &amp; general Lisp programming. See: </w:t>
+        <w:t xml:space="preserve">Wrote Lisp code (mainly GUI) for the Qualitative Research Group. Learned more about Qualitative/Quantitative Simulation, Model-Based Reasoning, Intelligent-Tutoring-Systems, &amp; general Lisp programming. See: </w:t>
       </w:r>
       <w:hyperlink r:id="rId38">
         <w:r>
@@ -2417,7 +2417,7 @@
           <w:shd w:fill="fefefe" w:val="clear"/>
           <w:rtl w:val="0"/>
         </w:rPr>
-        <w:t xml:space="preserve">Between degrees, did a work abroad in a stock brokerage in London, came back to get a C testing position, a contract with NCSA to see what to do after it’s early browser &amp; other tools, and a molecular viz job that turned into my assistantship.</w:t>
+        <w:t xml:space="preserve">Between degrees, I did a work abroad in a stock brokerage in London, came back to get a C testing position, a contract with NCSA to see what to do after it’s early browser &amp; other tools, and a molecular viz job that turned into my assistantship.</w:t>
       </w:r>
       <w:r>
         <w:rPr>
@@ -2545,8 +2545,6 @@
           <w:rFonts w:ascii="Helvetica Neue" w:cs="Helvetica Neue" w:eastAsia="Helvetica Neue" w:hAnsi="Helvetica Neue"/>
           <w:b w:val="1"/>
           <w:color w:val="000000"/>
-          <w:sz w:val="20"/>
-          <w:szCs w:val="20"/>
           <w:rtl w:val="0"/>
         </w:rPr>
         <w:t xml:space="preserve">B.S. Physics and B.S. Biophysics</w:t>
@@ -2559,7 +2557,45 @@
           <w:szCs w:val="20"/>
           <w:rtl w:val="0"/>
         </w:rPr>
-        <w:t xml:space="preserve"> with departmental distinction, while a published half-time research programmer</w:t>
+        <w:t xml:space="preserve"> with departmental distinction, while a published </w:t>
+      </w:r>
+      <w:r>
+        <w:rPr>
+          <w:rFonts w:ascii="Helvetica Neue" w:cs="Helvetica Neue" w:eastAsia="Helvetica Neue" w:hAnsi="Helvetica Neue"/>
+          <w:sz w:val="20"/>
+          <w:szCs w:val="20"/>
+          <w:rtl w:val="0"/>
+        </w:rPr>
+        <w:t xml:space="preserve">½ time</w:t>
+      </w:r>
+      <w:r>
+        <w:rPr>
+          <w:rFonts w:ascii="Helvetica Neue" w:cs="Helvetica Neue" w:eastAsia="Helvetica Neue" w:hAnsi="Helvetica Neue"/>
+          <w:color w:val="000000"/>
+          <w:sz w:val="20"/>
+          <w:szCs w:val="20"/>
+          <w:rtl w:val="0"/>
+        </w:rPr>
+        <w:t xml:space="preserve"> research</w:t>
+      </w:r>
+      <w:r>
+        <w:rPr>
+          <w:rFonts w:ascii="Helvetica Neue" w:cs="Helvetica Neue" w:eastAsia="Helvetica Neue" w:hAnsi="Helvetica Neue"/>
+          <w:sz w:val="20"/>
+          <w:szCs w:val="20"/>
+          <w:rtl w:val="0"/>
+        </w:rPr>
+        <w:t xml:space="preserve">-</w:t>
+      </w:r>
+      <w:r>
+        <w:rPr>
+          <w:rFonts w:ascii="Helvetica Neue" w:cs="Helvetica Neue" w:eastAsia="Helvetica Neue" w:hAnsi="Helvetica Neue"/>
+          <w:color w:val="000000"/>
+          <w:sz w:val="20"/>
+          <w:szCs w:val="20"/>
+          <w:rtl w:val="0"/>
+        </w:rPr>
+        <w:t xml:space="preserve">programmer</w:t>
       </w:r>
     </w:p>
     <w:p>

</xml_diff>